<commit_message>
Correcciones varias para mejorar la edición del código
</commit_message>
<xml_diff>
--- a/Instrucciones del juego.docx
+++ b/Instrucciones del juego.docx
@@ -76,18 +76,8 @@
           <w:sz w:val="32"/>
           <w:szCs w:val="32"/>
         </w:rPr>
-        <w:t xml:space="preserve">Por María Román </w:t>
-      </w:r>
-      <w:proofErr w:type="spellStart"/>
-      <w:r>
-        <w:rPr>
-          <w:b/>
-          <w:sz w:val="32"/>
-          <w:szCs w:val="32"/>
-        </w:rPr>
-        <w:t>Bayar</w:t>
-      </w:r>
-      <w:proofErr w:type="spellEnd"/>
+        <w:t>Por María Román Bayar</w:t>
+      </w:r>
     </w:p>
     <w:p>
       <w:pPr>
@@ -327,17 +317,8 @@
           <w:sz w:val="28"/>
           <w:szCs w:val="28"/>
         </w:rPr>
-        <w:t xml:space="preserve">Tipos de Enemigos y </w:t>
-      </w:r>
-      <w:proofErr w:type="spellStart"/>
-      <w:r>
-        <w:rPr>
-          <w:sz w:val="28"/>
-          <w:szCs w:val="28"/>
-        </w:rPr>
-        <w:t>Bosses</w:t>
-      </w:r>
-      <w:proofErr w:type="spellEnd"/>
+        <w:t>Tipos de Enemigos y Bosses</w:t>
+      </w:r>
     </w:p>
     <w:p>
       <w:pPr>
@@ -356,17 +337,8 @@
           <w:sz w:val="28"/>
           <w:szCs w:val="28"/>
         </w:rPr>
-        <w:t xml:space="preserve">Tipos de </w:t>
-      </w:r>
-      <w:proofErr w:type="spellStart"/>
-      <w:r>
-        <w:rPr>
-          <w:sz w:val="28"/>
-          <w:szCs w:val="28"/>
-        </w:rPr>
-        <w:t>PowerUps</w:t>
-      </w:r>
-      <w:proofErr w:type="spellEnd"/>
+        <w:t>Tipos de PowerUps</w:t>
+      </w:r>
     </w:p>
     <w:p>
       <w:pPr>
@@ -405,39 +377,7 @@
           <w:sz w:val="28"/>
           <w:szCs w:val="28"/>
         </w:rPr>
-        <w:t>Modificación del juego (</w:t>
-      </w:r>
-      <w:proofErr w:type="spellStart"/>
-      <w:r>
-        <w:rPr>
-          <w:sz w:val="28"/>
-          <w:szCs w:val="28"/>
-        </w:rPr>
-        <w:t>Game</w:t>
-      </w:r>
-      <w:proofErr w:type="spellEnd"/>
-      <w:r>
-        <w:rPr>
-          <w:sz w:val="28"/>
-          <w:szCs w:val="28"/>
-        </w:rPr>
-        <w:t xml:space="preserve"> </w:t>
-      </w:r>
-      <w:proofErr w:type="spellStart"/>
-      <w:r>
-        <w:rPr>
-          <w:sz w:val="28"/>
-          <w:szCs w:val="28"/>
-        </w:rPr>
-        <w:t>Design</w:t>
-      </w:r>
-      <w:proofErr w:type="spellEnd"/>
-      <w:r>
-        <w:rPr>
-          <w:sz w:val="28"/>
-          <w:szCs w:val="28"/>
-        </w:rPr>
-        <w:t>)</w:t>
+        <w:t>Modificación del juego (Game Design)</w:t>
       </w:r>
     </w:p>
     <w:p>
@@ -641,53 +581,12 @@
           <w:szCs w:val="28"/>
         </w:rPr>
       </w:pPr>
-      <w:proofErr w:type="spellStart"/>
-      <w:r>
-        <w:rPr>
-          <w:sz w:val="28"/>
-          <w:szCs w:val="28"/>
-        </w:rPr>
-        <w:t>UnderHow</w:t>
-      </w:r>
-      <w:proofErr w:type="spellEnd"/>
-      <w:r>
-        <w:rPr>
-          <w:sz w:val="28"/>
-          <w:szCs w:val="28"/>
-        </w:rPr>
-        <w:t xml:space="preserve"> es un juego del estilo </w:t>
-      </w:r>
-      <w:proofErr w:type="spellStart"/>
-      <w:r>
-        <w:rPr>
-          <w:sz w:val="28"/>
-          <w:szCs w:val="28"/>
-        </w:rPr>
-        <w:t>Bullet</w:t>
-      </w:r>
-      <w:proofErr w:type="spellEnd"/>
-      <w:r>
-        <w:rPr>
-          <w:sz w:val="28"/>
-          <w:szCs w:val="28"/>
-        </w:rPr>
-        <w:t xml:space="preserve"> </w:t>
-      </w:r>
-      <w:proofErr w:type="spellStart"/>
-      <w:r>
-        <w:rPr>
-          <w:sz w:val="28"/>
-          <w:szCs w:val="28"/>
-        </w:rPr>
-        <w:t>Hell</w:t>
-      </w:r>
-      <w:proofErr w:type="spellEnd"/>
-      <w:r>
-        <w:rPr>
-          <w:sz w:val="28"/>
-          <w:szCs w:val="28"/>
-        </w:rPr>
-        <w:t xml:space="preserve"> cuyo objetivo es esquivar todos los proyectiles enemigos y derrotar al Boss del nivel (si lo hubiera) hasta conseguir pasarse todas las fases del juego.</w:t>
+      <w:r>
+        <w:rPr>
+          <w:sz w:val="28"/>
+          <w:szCs w:val="28"/>
+        </w:rPr>
+        <w:t>UnderHow es un juego del estilo Bullet Hell cuyo objetivo es esquivar todos los proyectiles enemigos y derrotar al Boss del nivel (si lo hubiera) hasta conseguir pasarse todas las fases del juego.</w:t>
       </w:r>
     </w:p>
     <w:p>
@@ -725,138 +624,116 @@
       <w:pPr>
         <w:pStyle w:val="Prrafodelista"/>
         <w:rPr>
-          <w:b/>
-          <w:sz w:val="32"/>
-          <w:szCs w:val="32"/>
-        </w:rPr>
-      </w:pPr>
-    </w:p>
-    <w:p>
-      <w:pPr>
-        <w:pStyle w:val="Prrafodelista"/>
-        <w:rPr>
-          <w:sz w:val="28"/>
-          <w:szCs w:val="28"/>
-        </w:rPr>
-      </w:pPr>
-      <w:r>
-        <w:rPr>
-          <w:sz w:val="28"/>
-          <w:szCs w:val="28"/>
-        </w:rPr>
-        <w:t xml:space="preserve">Al empezar la partida nos encontraremos con textos que representarán tanto el tutorial como los diálogos con los </w:t>
-      </w:r>
-      <w:proofErr w:type="spellStart"/>
-      <w:r>
-        <w:rPr>
-          <w:sz w:val="28"/>
-          <w:szCs w:val="28"/>
-        </w:rPr>
-        <w:t>Bosses</w:t>
-      </w:r>
-      <w:proofErr w:type="spellEnd"/>
-      <w:r>
-        <w:rPr>
-          <w:sz w:val="28"/>
-          <w:szCs w:val="28"/>
-        </w:rPr>
-        <w:t xml:space="preserve"> del nivel, para poder pasarlos se usará la tecla Espacio.</w:t>
-      </w:r>
-    </w:p>
-    <w:p>
-      <w:pPr>
-        <w:pStyle w:val="Prrafodelista"/>
-        <w:rPr>
-          <w:sz w:val="28"/>
-          <w:szCs w:val="28"/>
-        </w:rPr>
-      </w:pPr>
-      <w:r>
-        <w:rPr>
-          <w:sz w:val="28"/>
-          <w:szCs w:val="28"/>
-        </w:rPr>
-        <w:t xml:space="preserve">Una vez empezamos nos movemos con el ratón y pulsamos el </w:t>
-      </w:r>
-      <w:proofErr w:type="spellStart"/>
-      <w:r>
-        <w:rPr>
-          <w:sz w:val="28"/>
-          <w:szCs w:val="28"/>
-        </w:rPr>
-        <w:t>click</w:t>
-      </w:r>
-      <w:proofErr w:type="spellEnd"/>
-      <w:r>
-        <w:rPr>
-          <w:sz w:val="28"/>
-          <w:szCs w:val="28"/>
-        </w:rPr>
-        <w:t xml:space="preserve"> izquierdo para disparar (El disparo está bloqueado a la dirección que marque el nivel (horizontal/vertical) al igual que el resto de </w:t>
-      </w:r>
-      <w:proofErr w:type="gramStart"/>
-      <w:r>
-        <w:rPr>
-          <w:sz w:val="28"/>
-          <w:szCs w:val="28"/>
-        </w:rPr>
-        <w:t>juegos</w:t>
-      </w:r>
-      <w:proofErr w:type="gramEnd"/>
-      <w:r>
-        <w:rPr>
-          <w:sz w:val="28"/>
-          <w:szCs w:val="28"/>
-        </w:rPr>
-        <w:t xml:space="preserve"> </w:t>
-      </w:r>
-      <w:proofErr w:type="spellStart"/>
-      <w:r>
-        <w:rPr>
-          <w:sz w:val="28"/>
-          <w:szCs w:val="28"/>
-        </w:rPr>
-        <w:t>Bullet</w:t>
-      </w:r>
-      <w:proofErr w:type="spellEnd"/>
-      <w:r>
-        <w:rPr>
-          <w:sz w:val="28"/>
-          <w:szCs w:val="28"/>
-        </w:rPr>
-        <w:t xml:space="preserve"> </w:t>
-      </w:r>
-      <w:proofErr w:type="spellStart"/>
-      <w:r>
-        <w:rPr>
-          <w:sz w:val="28"/>
-          <w:szCs w:val="28"/>
-        </w:rPr>
-        <w:t>Hell</w:t>
-      </w:r>
-      <w:proofErr w:type="spellEnd"/>
-      <w:r>
-        <w:rPr>
-          <w:sz w:val="28"/>
-          <w:szCs w:val="28"/>
-        </w:rPr>
-        <w:t xml:space="preserve"> como </w:t>
-      </w:r>
-      <w:proofErr w:type="spellStart"/>
-      <w:r>
-        <w:rPr>
-          <w:sz w:val="28"/>
-          <w:szCs w:val="28"/>
-        </w:rPr>
-        <w:t>Touhou</w:t>
-      </w:r>
-      <w:proofErr w:type="spellEnd"/>
-      <w:r>
-        <w:rPr>
-          <w:sz w:val="28"/>
-          <w:szCs w:val="28"/>
-        </w:rPr>
-        <w:t>):</w:t>
+          <w:sz w:val="28"/>
+          <w:szCs w:val="28"/>
+        </w:rPr>
+      </w:pPr>
+    </w:p>
+    <w:p>
+      <w:pPr>
+        <w:pStyle w:val="Prrafodelista"/>
+        <w:rPr>
+          <w:sz w:val="28"/>
+          <w:szCs w:val="28"/>
+        </w:rPr>
+      </w:pPr>
+      <w:r>
+        <w:rPr>
+          <w:sz w:val="28"/>
+          <w:szCs w:val="28"/>
+        </w:rPr>
+        <w:t>El videojuego se ejecuta abriendo el archivo .sln situado dentro de la carpeta swalib_example (con visual studio utilizando el sdk de Windows 10.0.17763.0 , para ello es posible hacerlo redestinando la solución en “Proyecto/Redestinar Solución”)</w:t>
+      </w:r>
+    </w:p>
+    <w:p>
+      <w:pPr>
+        <w:pStyle w:val="Prrafodelista"/>
+        <w:rPr>
+          <w:sz w:val="28"/>
+          <w:szCs w:val="28"/>
+        </w:rPr>
+      </w:pPr>
+      <w:r>
+        <w:rPr>
+          <w:sz w:val="28"/>
+          <w:szCs w:val="28"/>
+        </w:rPr>
+        <w:drawing>
+          <wp:inline distT="0" distB="0" distL="0" distR="0" wp14:anchorId="4C346AEA" wp14:editId="11F66E33">
+            <wp:extent cx="5010849" cy="2695951"/>
+            <wp:effectExtent l="0" t="0" r="0" b="9525"/>
+            <wp:docPr id="1" name="Imagen 1"/>
+            <wp:cNvGraphicFramePr>
+              <a:graphicFrameLocks xmlns:a="http://schemas.openxmlformats.org/drawingml/2006/main" noChangeAspect="1"/>
+            </wp:cNvGraphicFramePr>
+            <a:graphic xmlns:a="http://schemas.openxmlformats.org/drawingml/2006/main">
+              <a:graphicData uri="http://schemas.openxmlformats.org/drawingml/2006/picture">
+                <pic:pic xmlns:pic="http://schemas.openxmlformats.org/drawingml/2006/picture">
+                  <pic:nvPicPr>
+                    <pic:cNvPr id="1" name=""/>
+                    <pic:cNvPicPr/>
+                  </pic:nvPicPr>
+                  <pic:blipFill>
+                    <a:blip r:embed="rId5"/>
+                    <a:stretch>
+                      <a:fillRect/>
+                    </a:stretch>
+                  </pic:blipFill>
+                  <pic:spPr>
+                    <a:xfrm>
+                      <a:off x="0" y="0"/>
+                      <a:ext cx="5010849" cy="2695951"/>
+                    </a:xfrm>
+                    <a:prstGeom prst="rect">
+                      <a:avLst/>
+                    </a:prstGeom>
+                  </pic:spPr>
+                </pic:pic>
+              </a:graphicData>
+            </a:graphic>
+          </wp:inline>
+        </w:drawing>
+      </w:r>
+    </w:p>
+    <w:p>
+      <w:pPr>
+        <w:pStyle w:val="Prrafodelista"/>
+        <w:rPr>
+          <w:sz w:val="28"/>
+          <w:szCs w:val="28"/>
+        </w:rPr>
+      </w:pPr>
+    </w:p>
+    <w:p>
+      <w:pPr>
+        <w:pStyle w:val="Prrafodelista"/>
+        <w:rPr>
+          <w:sz w:val="28"/>
+          <w:szCs w:val="28"/>
+        </w:rPr>
+      </w:pPr>
+      <w:r>
+        <w:rPr>
+          <w:sz w:val="28"/>
+          <w:szCs w:val="28"/>
+        </w:rPr>
+        <w:t>Al empezar la partida nos encontraremos con textos que representarán tanto el tutorial como los diálogos con los Bosses del nivel, para poder pasarlos se usará la tecla Espacio.</w:t>
+      </w:r>
+    </w:p>
+    <w:p>
+      <w:pPr>
+        <w:pStyle w:val="Prrafodelista"/>
+        <w:rPr>
+          <w:sz w:val="28"/>
+          <w:szCs w:val="28"/>
+        </w:rPr>
+      </w:pPr>
+      <w:r>
+        <w:rPr>
+          <w:sz w:val="28"/>
+          <w:szCs w:val="28"/>
+        </w:rPr>
+        <w:t>Una vez empezamos nos movemos con el ratón y pulsamos el click izquierdo para disparar (El disparo está bloqueado a la dirección que marque el nivel (horizontal/vertical) al igual que el resto de juegos Bullet Hell como Touhou):</w:t>
       </w:r>
     </w:p>
     <w:p>
@@ -891,7 +768,7 @@
                     </pic:cNvPicPr>
                   </pic:nvPicPr>
                   <pic:blipFill>
-                    <a:blip r:embed="rId5">
+                    <a:blip r:embed="rId6">
                       <a:extLst>
                         <a:ext uri="{28A0092B-C50C-407E-A947-70E740481C1C}">
                           <a14:useLocalDpi xmlns:a14="http://schemas.microsoft.com/office/drawing/2010/main" val="0"/>
@@ -936,23 +813,7 @@
           <w:sz w:val="28"/>
           <w:szCs w:val="28"/>
         </w:rPr>
-        <w:t xml:space="preserve">En la siguiente imagen se muestra una </w:t>
-      </w:r>
-      <w:proofErr w:type="spellStart"/>
-      <w:r>
-        <w:rPr>
-          <w:sz w:val="28"/>
-          <w:szCs w:val="28"/>
-        </w:rPr>
-        <w:t>screenshoot</w:t>
-      </w:r>
-      <w:proofErr w:type="spellEnd"/>
-      <w:r>
-        <w:rPr>
-          <w:sz w:val="28"/>
-          <w:szCs w:val="28"/>
-        </w:rPr>
-        <w:t xml:space="preserve"> de un combate con un Boss:</w:t>
+        <w:t>En la siguiente imagen se muestra una screenshoot de un combate con un Boss:</w:t>
       </w:r>
     </w:p>
     <w:p>
@@ -970,6 +831,7 @@
           <w:sz w:val="28"/>
           <w:szCs w:val="28"/>
         </w:rPr>
+        <w:lastRenderedPageBreak/>
         <w:drawing>
           <wp:inline distT="0" distB="0" distL="0" distR="0" wp14:anchorId="423B56DD" wp14:editId="1C3F5373">
             <wp:extent cx="5734050" cy="3819525"/>
@@ -988,7 +850,7 @@
                     </pic:cNvPicPr>
                   </pic:nvPicPr>
                   <pic:blipFill>
-                    <a:blip r:embed="rId6" cstate="print">
+                    <a:blip r:embed="rId7" cstate="print">
                       <a:extLst>
                         <a:ext uri="{28A0092B-C50C-407E-A947-70E740481C1C}">
                           <a14:useLocalDpi xmlns:a14="http://schemas.microsoft.com/office/drawing/2010/main" val="0"/>
@@ -1033,40 +895,7 @@
           <w:sz w:val="28"/>
           <w:szCs w:val="28"/>
         </w:rPr>
-        <w:lastRenderedPageBreak/>
-        <w:t>En la parte inferior derecha se muestra un “6” que es la vida actual del jugador, mientras que en la parte superior central se muestra la vida del Boss principal del nivel (</w:t>
-      </w:r>
-      <w:proofErr w:type="gramStart"/>
-      <w:r>
-        <w:rPr>
-          <w:sz w:val="28"/>
-          <w:szCs w:val="28"/>
-        </w:rPr>
-        <w:t>pueden</w:t>
-      </w:r>
-      <w:proofErr w:type="gramEnd"/>
-      <w:r>
-        <w:rPr>
-          <w:sz w:val="28"/>
-          <w:szCs w:val="28"/>
-        </w:rPr>
-        <w:t xml:space="preserve"> haber varios </w:t>
-      </w:r>
-      <w:proofErr w:type="spellStart"/>
-      <w:r>
-        <w:rPr>
-          <w:sz w:val="28"/>
-          <w:szCs w:val="28"/>
-        </w:rPr>
-        <w:t>bosses</w:t>
-      </w:r>
-      <w:proofErr w:type="spellEnd"/>
-      <w:r>
-        <w:rPr>
-          <w:sz w:val="28"/>
-          <w:szCs w:val="28"/>
-        </w:rPr>
-        <w:t xml:space="preserve"> como se muestra en la imagen y que tengan ataques diferentes y tiempos diferentes).</w:t>
+        <w:t>En la parte inferior derecha se muestra un “6” que es la vida actual del jugador, mientras que en la parte superior central se muestra la vida del Boss principal del nivel (pueden haber varios bosses como se muestra en la imagen y que tengan ataques diferentes y tiempos diferentes).</w:t>
       </w:r>
       <w:r>
         <w:rPr>
@@ -1136,18 +965,8 @@
           <w:sz w:val="32"/>
           <w:szCs w:val="28"/>
         </w:rPr>
-        <w:t xml:space="preserve"> de Enemigos y </w:t>
-      </w:r>
-      <w:proofErr w:type="spellStart"/>
-      <w:r>
-        <w:rPr>
-          <w:b/>
-          <w:sz w:val="32"/>
-          <w:szCs w:val="28"/>
-        </w:rPr>
-        <w:t>Bosses</w:t>
-      </w:r>
-      <w:proofErr w:type="spellEnd"/>
+        <w:t xml:space="preserve"> de Enemigos y Bosses</w:t>
+      </w:r>
     </w:p>
     <w:p>
       <w:pPr>
@@ -1214,6 +1033,7 @@
           <w:sz w:val="28"/>
           <w:szCs w:val="28"/>
         </w:rPr>
+        <w:lastRenderedPageBreak/>
         <w:drawing>
           <wp:inline distT="0" distB="0" distL="0" distR="0" wp14:anchorId="211400AA" wp14:editId="721350DF">
             <wp:extent cx="1196575" cy="1609725"/>
@@ -1232,7 +1052,7 @@
                     </pic:cNvPicPr>
                   </pic:nvPicPr>
                   <pic:blipFill>
-                    <a:blip r:embed="rId7">
+                    <a:blip r:embed="rId8">
                       <a:extLst>
                         <a:ext uri="{28A0092B-C50C-407E-A947-70E740481C1C}">
                           <a14:useLocalDpi xmlns:a14="http://schemas.microsoft.com/office/drawing/2010/main" val="0"/>
@@ -1333,7 +1153,7 @@
                     </pic:cNvPicPr>
                   </pic:nvPicPr>
                   <pic:blipFill>
-                    <a:blip r:embed="rId8">
+                    <a:blip r:embed="rId9">
                       <a:extLst>
                         <a:ext uri="{28A0092B-C50C-407E-A947-70E740481C1C}">
                           <a14:useLocalDpi xmlns:a14="http://schemas.microsoft.com/office/drawing/2010/main" val="0"/>
@@ -1379,7 +1199,6 @@
           <w:u w:val="single"/>
         </w:rPr>
       </w:pPr>
-      <w:proofErr w:type="spellStart"/>
       <w:r>
         <w:rPr>
           <w:b/>
@@ -1387,17 +1206,7 @@
           <w:szCs w:val="28"/>
           <w:u w:val="single"/>
         </w:rPr>
-        <w:t>Gaster</w:t>
-      </w:r>
-      <w:proofErr w:type="spellEnd"/>
-      <w:r>
-        <w:rPr>
-          <w:b/>
-          <w:sz w:val="28"/>
-          <w:szCs w:val="28"/>
-          <w:u w:val="single"/>
-        </w:rPr>
-        <w:t>:</w:t>
+        <w:t>Gaster:</w:t>
       </w:r>
       <w:r>
         <w:rPr>
@@ -1453,7 +1262,7 @@
                     </pic:cNvPicPr>
                   </pic:nvPicPr>
                   <pic:blipFill>
-                    <a:blip r:embed="rId9" cstate="print">
+                    <a:blip r:embed="rId10" cstate="print">
                       <a:extLst>
                         <a:ext uri="{28A0092B-C50C-407E-A947-70E740481C1C}">
                           <a14:useLocalDpi xmlns:a14="http://schemas.microsoft.com/office/drawing/2010/main" val="0"/>
@@ -1500,7 +1309,6 @@
           <w:u w:val="single"/>
         </w:rPr>
       </w:pPr>
-      <w:proofErr w:type="spellStart"/>
       <w:r>
         <w:rPr>
           <w:b/>
@@ -1508,47 +1316,36 @@
           <w:szCs w:val="28"/>
           <w:u w:val="single"/>
         </w:rPr>
-        <w:t>Remilia</w:t>
-      </w:r>
-      <w:proofErr w:type="spellEnd"/>
-      <w:r>
+        <w:t>Remilia:</w:t>
+      </w:r>
+      <w:r>
+        <w:rPr>
+          <w:sz w:val="28"/>
+          <w:szCs w:val="28"/>
+        </w:rPr>
+        <w:t xml:space="preserve"> Es una maga negra capaz de lanzarte potentes hechizos. ¡Esquívalos todos si quieres seguir con vida!</w:t>
+      </w:r>
+    </w:p>
+    <w:p>
+      <w:pPr>
+        <w:pStyle w:val="Prrafodelista"/>
+        <w:ind w:left="1440"/>
+        <w:jc w:val="center"/>
         <w:rPr>
           <w:b/>
           <w:sz w:val="28"/>
           <w:szCs w:val="28"/>
           <w:u w:val="single"/>
         </w:rPr>
-        <w:t>:</w:t>
-      </w:r>
-      <w:r>
-        <w:rPr>
-          <w:sz w:val="28"/>
-          <w:szCs w:val="28"/>
-        </w:rPr>
-        <w:t xml:space="preserve"> Es una maga negra capaz de lanzarte potentes hechizos. ¡Esquívalos todos si quieres seguir con vida!</w:t>
-      </w:r>
-    </w:p>
-    <w:p>
-      <w:pPr>
-        <w:pStyle w:val="Prrafodelista"/>
-        <w:ind w:left="1440"/>
-        <w:jc w:val="center"/>
-        <w:rPr>
-          <w:b/>
+      </w:pPr>
+      <w:r>
+        <w:rPr>
+          <w:b/>
+          <w:noProof/>
           <w:sz w:val="28"/>
           <w:szCs w:val="28"/>
           <w:u w:val="single"/>
         </w:rPr>
-      </w:pPr>
-      <w:r>
-        <w:rPr>
-          <w:b/>
-          <w:noProof/>
-          <w:sz w:val="28"/>
-          <w:szCs w:val="28"/>
-          <w:u w:val="single"/>
-        </w:rPr>
-        <w:lastRenderedPageBreak/>
         <w:drawing>
           <wp:inline distT="0" distB="0" distL="0" distR="0" wp14:anchorId="59285582" wp14:editId="35F54F12">
             <wp:extent cx="1301841" cy="1123950"/>
@@ -1567,7 +1364,7 @@
                     </pic:cNvPicPr>
                   </pic:nvPicPr>
                   <pic:blipFill>
-                    <a:blip r:embed="rId10">
+                    <a:blip r:embed="rId11">
                       <a:extLst>
                         <a:ext uri="{28A0092B-C50C-407E-A947-70E740481C1C}">
                           <a14:useLocalDpi xmlns:a14="http://schemas.microsoft.com/office/drawing/2010/main" val="0"/>
@@ -1627,23 +1424,7 @@
           <w:sz w:val="28"/>
           <w:szCs w:val="28"/>
         </w:rPr>
-        <w:t xml:space="preserve"> Magia muy poderosa lanzada por </w:t>
-      </w:r>
-      <w:proofErr w:type="spellStart"/>
-      <w:r>
-        <w:rPr>
-          <w:sz w:val="28"/>
-          <w:szCs w:val="28"/>
-        </w:rPr>
-        <w:t>Remilia</w:t>
-      </w:r>
-      <w:proofErr w:type="spellEnd"/>
-      <w:r>
-        <w:rPr>
-          <w:sz w:val="28"/>
-          <w:szCs w:val="28"/>
-        </w:rPr>
-        <w:t xml:space="preserve"> para intentar derrotarte.</w:t>
+        <w:t xml:space="preserve"> Magia muy poderosa lanzada por Remilia para intentar derrotarte.</w:t>
       </w:r>
     </w:p>
     <w:p>
@@ -1683,7 +1464,7 @@
                     </pic:cNvPicPr>
                   </pic:nvPicPr>
                   <pic:blipFill>
-                    <a:blip r:embed="rId11">
+                    <a:blip r:embed="rId12">
                       <a:extLst>
                         <a:ext uri="{28A0092B-C50C-407E-A947-70E740481C1C}">
                           <a14:useLocalDpi xmlns:a14="http://schemas.microsoft.com/office/drawing/2010/main" val="0"/>
@@ -1750,18 +1531,8 @@
           <w:sz w:val="32"/>
           <w:szCs w:val="28"/>
         </w:rPr>
-        <w:t xml:space="preserve"> de </w:t>
-      </w:r>
-      <w:proofErr w:type="spellStart"/>
-      <w:r>
-        <w:rPr>
-          <w:b/>
-          <w:sz w:val="32"/>
-          <w:szCs w:val="28"/>
-        </w:rPr>
-        <w:t>Upgrades</w:t>
-      </w:r>
-      <w:proofErr w:type="spellEnd"/>
+        <w:t xml:space="preserve"> de Upgrades</w:t>
+      </w:r>
     </w:p>
     <w:p>
       <w:pPr>
@@ -1840,7 +1611,7 @@
                     </pic:cNvPicPr>
                   </pic:nvPicPr>
                   <pic:blipFill>
-                    <a:blip r:embed="rId12" cstate="print">
+                    <a:blip r:embed="rId13" cstate="print">
                       <a:extLst>
                         <a:ext uri="{28A0092B-C50C-407E-A947-70E740481C1C}">
                           <a14:useLocalDpi xmlns:a14="http://schemas.microsoft.com/office/drawing/2010/main" val="0"/>
@@ -1890,6 +1661,7 @@
           <w:sz w:val="28"/>
           <w:szCs w:val="28"/>
         </w:rPr>
+        <w:lastRenderedPageBreak/>
         <w:drawing>
           <wp:inline distT="0" distB="0" distL="0" distR="0" wp14:anchorId="6EA5BF6F" wp14:editId="4F9C9BF7">
             <wp:extent cx="2105025" cy="1333500"/>
@@ -1908,7 +1680,7 @@
                     </pic:cNvPicPr>
                   </pic:nvPicPr>
                   <pic:blipFill>
-                    <a:blip r:embed="rId13">
+                    <a:blip r:embed="rId14">
                       <a:extLst>
                         <a:ext uri="{28A0092B-C50C-407E-A947-70E740481C1C}">
                           <a14:useLocalDpi xmlns:a14="http://schemas.microsoft.com/office/drawing/2010/main" val="0"/>
@@ -1954,7 +1726,6 @@
           <w:u w:val="single"/>
         </w:rPr>
       </w:pPr>
-      <w:proofErr w:type="spellStart"/>
       <w:r>
         <w:rPr>
           <w:b/>
@@ -1962,17 +1733,7 @@
           <w:szCs w:val="28"/>
           <w:u w:val="single"/>
         </w:rPr>
-        <w:t>PowerUp</w:t>
-      </w:r>
-      <w:proofErr w:type="spellEnd"/>
-      <w:r>
-        <w:rPr>
-          <w:b/>
-          <w:sz w:val="28"/>
-          <w:szCs w:val="28"/>
-          <w:u w:val="single"/>
-        </w:rPr>
-        <w:t>:</w:t>
+        <w:t>PowerUp:</w:t>
       </w:r>
       <w:r>
         <w:rPr>
@@ -2016,7 +1777,7 @@
                     </pic:cNvPicPr>
                   </pic:nvPicPr>
                   <pic:blipFill>
-                    <a:blip r:embed="rId14" cstate="print">
+                    <a:blip r:embed="rId15" cstate="print">
                       <a:extLst>
                         <a:ext uri="{28A0092B-C50C-407E-A947-70E740481C1C}">
                           <a14:useLocalDpi xmlns:a14="http://schemas.microsoft.com/office/drawing/2010/main" val="0"/>
@@ -2086,7 +1847,7 @@
                     </pic:cNvPicPr>
                   </pic:nvPicPr>
                   <pic:blipFill>
-                    <a:blip r:embed="rId15">
+                    <a:blip r:embed="rId16">
                       <a:extLst>
                         <a:ext uri="{28A0092B-C50C-407E-A947-70E740481C1C}">
                           <a14:useLocalDpi xmlns:a14="http://schemas.microsoft.com/office/drawing/2010/main" val="0"/>
@@ -2152,7 +1913,7 @@
                     </pic:cNvPicPr>
                   </pic:nvPicPr>
                   <pic:blipFill>
-                    <a:blip r:embed="rId16">
+                    <a:blip r:embed="rId17">
                       <a:extLst>
                         <a:ext uri="{28A0092B-C50C-407E-A947-70E740481C1C}">
                           <a14:useLocalDpi xmlns:a14="http://schemas.microsoft.com/office/drawing/2010/main" val="0"/>
@@ -2236,7 +1997,6 @@
           <w:sz w:val="32"/>
           <w:szCs w:val="28"/>
         </w:rPr>
-        <w:lastRenderedPageBreak/>
         <w:t>Tipos de Fases</w:t>
       </w:r>
     </w:p>
@@ -2262,23 +2022,7 @@
           <w:sz w:val="28"/>
           <w:szCs w:val="28"/>
         </w:rPr>
-        <w:t xml:space="preserve">Las fases están compuestas de un diálogo inicial (que puede estar o no), una fase de enemigos, un diálogo del </w:t>
-      </w:r>
-      <w:proofErr w:type="spellStart"/>
-      <w:r>
-        <w:rPr>
-          <w:sz w:val="28"/>
-          <w:szCs w:val="28"/>
-        </w:rPr>
-        <w:t>boss</w:t>
-      </w:r>
-      <w:proofErr w:type="spellEnd"/>
-      <w:r>
-        <w:rPr>
-          <w:sz w:val="28"/>
-          <w:szCs w:val="28"/>
-        </w:rPr>
-        <w:t xml:space="preserve"> (que puede estar o no), una fase de </w:t>
+        <w:t xml:space="preserve">Las fases están compuestas de un diálogo inicial (que puede estar o no), una fase de enemigos, un diálogo del boss (que puede estar o no), una fase de </w:t>
       </w:r>
       <w:r>
         <w:rPr>
@@ -2293,64 +2037,7 @@
           <w:sz w:val="28"/>
           <w:szCs w:val="28"/>
         </w:rPr>
-        <w:t xml:space="preserve"> (que puede estar o no (niveles sin </w:t>
-      </w:r>
-      <w:proofErr w:type="spellStart"/>
-      <w:r>
-        <w:rPr>
-          <w:sz w:val="28"/>
-          <w:szCs w:val="28"/>
-        </w:rPr>
-        <w:t>bosses</w:t>
-      </w:r>
-      <w:proofErr w:type="spellEnd"/>
-      <w:r>
-        <w:rPr>
-          <w:sz w:val="28"/>
-          <w:szCs w:val="28"/>
-        </w:rPr>
-        <w:t xml:space="preserve">)) y un diálogo final (que puede estar o no). En el juego actual hay dos fases principales (ambas tienen todas las partes mencionadas anteriormente, la diferencia está en los </w:t>
-      </w:r>
-      <w:proofErr w:type="gramStart"/>
-      <w:r>
-        <w:rPr>
-          <w:sz w:val="28"/>
-          <w:szCs w:val="28"/>
-        </w:rPr>
-        <w:t>enemigos ,</w:t>
-      </w:r>
-      <w:proofErr w:type="spellStart"/>
-      <w:r>
-        <w:rPr>
-          <w:sz w:val="28"/>
-          <w:szCs w:val="28"/>
-        </w:rPr>
-        <w:t>bosses</w:t>
-      </w:r>
-      <w:proofErr w:type="spellEnd"/>
-      <w:proofErr w:type="gramEnd"/>
-      <w:r>
-        <w:rPr>
-          <w:sz w:val="28"/>
-          <w:szCs w:val="28"/>
-        </w:rPr>
-        <w:t xml:space="preserve"> y en una hay 2 </w:t>
-      </w:r>
-      <w:proofErr w:type="spellStart"/>
-      <w:r>
-        <w:rPr>
-          <w:sz w:val="28"/>
-          <w:szCs w:val="28"/>
-        </w:rPr>
-        <w:t>bosses</w:t>
-      </w:r>
-      <w:proofErr w:type="spellEnd"/>
-      <w:r>
-        <w:rPr>
-          <w:sz w:val="28"/>
-          <w:szCs w:val="28"/>
-        </w:rPr>
-        <w:t xml:space="preserve"> mientras qu</w:t>
+        <w:t xml:space="preserve"> (que puede estar o no (niveles sin bosses)) y un diálogo final (que puede estar o no). En el juego actual hay dos fases principales (ambas tienen todas las partes mencionadas anteriormente, la diferencia está en los enemigos ,bosses y en una hay 2 bosses mientras qu</w:t>
       </w:r>
       <w:r>
         <w:rPr>
@@ -2385,23 +2072,7 @@
           <w:sz w:val="28"/>
           <w:szCs w:val="28"/>
         </w:rPr>
-        <w:t xml:space="preserve"> Es el lugar donde vive Sans y su </w:t>
-      </w:r>
-      <w:proofErr w:type="spellStart"/>
-      <w:r>
-        <w:rPr>
-          <w:sz w:val="28"/>
-          <w:szCs w:val="28"/>
-        </w:rPr>
-        <w:t>Gaster</w:t>
-      </w:r>
-      <w:proofErr w:type="spellEnd"/>
-      <w:r>
-        <w:rPr>
-          <w:sz w:val="28"/>
-          <w:szCs w:val="28"/>
-        </w:rPr>
-        <w:t>:</w:t>
+        <w:t xml:space="preserve"> Es el lugar donde vive Sans y su Gaster:</w:t>
       </w:r>
     </w:p>
     <w:p>
@@ -2419,6 +2090,7 @@
           <w:sz w:val="28"/>
           <w:szCs w:val="28"/>
         </w:rPr>
+        <w:lastRenderedPageBreak/>
         <w:drawing>
           <wp:inline distT="0" distB="0" distL="0" distR="0" wp14:anchorId="3E1B4239" wp14:editId="40068006">
             <wp:extent cx="4610100" cy="3068286"/>
@@ -2437,7 +2109,7 @@
                     </pic:cNvPicPr>
                   </pic:nvPicPr>
                   <pic:blipFill>
-                    <a:blip r:embed="rId17" cstate="print">
+                    <a:blip r:embed="rId18" cstate="print">
                       <a:extLst>
                         <a:ext uri="{28A0092B-C50C-407E-A947-70E740481C1C}">
                           <a14:useLocalDpi xmlns:a14="http://schemas.microsoft.com/office/drawing/2010/main" val="0"/>
@@ -2502,7 +2174,7 @@
                     </pic:cNvPicPr>
                   </pic:nvPicPr>
                   <pic:blipFill>
-                    <a:blip r:embed="rId6" cstate="print">
+                    <a:blip r:embed="rId19" cstate="print">
                       <a:extLst>
                         <a:ext uri="{28A0092B-C50C-407E-A947-70E740481C1C}">
                           <a14:useLocalDpi xmlns:a14="http://schemas.microsoft.com/office/drawing/2010/main" val="0"/>
@@ -2553,51 +2225,35 @@
           <w:sz w:val="28"/>
           <w:szCs w:val="28"/>
         </w:rPr>
+        <w:t>Mapa Astral:</w:t>
+      </w:r>
+      <w:r>
+        <w:rPr>
+          <w:sz w:val="28"/>
+          <w:szCs w:val="28"/>
+        </w:rPr>
+        <w:t xml:space="preserve"> El lugar donde vive la poderosa bruja Remilia:</w:t>
+      </w:r>
+    </w:p>
+    <w:p>
+      <w:pPr>
+        <w:pStyle w:val="Prrafodelista"/>
+        <w:ind w:left="1440"/>
+        <w:jc w:val="center"/>
+        <w:rPr>
+          <w:b/>
+          <w:sz w:val="28"/>
+          <w:szCs w:val="28"/>
+        </w:rPr>
+      </w:pPr>
+      <w:r>
+        <w:rPr>
+          <w:b/>
+          <w:noProof/>
+          <w:sz w:val="28"/>
+          <w:szCs w:val="28"/>
+        </w:rPr>
         <w:lastRenderedPageBreak/>
-        <w:t>Mapa Astral:</w:t>
-      </w:r>
-      <w:r>
-        <w:rPr>
-          <w:sz w:val="28"/>
-          <w:szCs w:val="28"/>
-        </w:rPr>
-        <w:t xml:space="preserve"> El lugar donde vive la poderosa bruja </w:t>
-      </w:r>
-      <w:proofErr w:type="spellStart"/>
-      <w:r>
-        <w:rPr>
-          <w:sz w:val="28"/>
-          <w:szCs w:val="28"/>
-        </w:rPr>
-        <w:t>Remilia</w:t>
-      </w:r>
-      <w:proofErr w:type="spellEnd"/>
-      <w:r>
-        <w:rPr>
-          <w:sz w:val="28"/>
-          <w:szCs w:val="28"/>
-        </w:rPr>
-        <w:t>:</w:t>
-      </w:r>
-    </w:p>
-    <w:p>
-      <w:pPr>
-        <w:pStyle w:val="Prrafodelista"/>
-        <w:ind w:left="1440"/>
-        <w:jc w:val="center"/>
-        <w:rPr>
-          <w:b/>
-          <w:sz w:val="28"/>
-          <w:szCs w:val="28"/>
-        </w:rPr>
-      </w:pPr>
-      <w:r>
-        <w:rPr>
-          <w:b/>
-          <w:noProof/>
-          <w:sz w:val="28"/>
-          <w:szCs w:val="28"/>
-        </w:rPr>
         <w:drawing>
           <wp:inline distT="0" distB="0" distL="0" distR="0" wp14:anchorId="7E40F4EF" wp14:editId="2317DCCE">
             <wp:extent cx="4629150" cy="3086100"/>
@@ -2616,7 +2272,7 @@
                     </pic:cNvPicPr>
                   </pic:nvPicPr>
                   <pic:blipFill>
-                    <a:blip r:embed="rId18" cstate="print">
+                    <a:blip r:embed="rId20" cstate="print">
                       <a:extLst>
                         <a:ext uri="{28A0092B-C50C-407E-A947-70E740481C1C}">
                           <a14:useLocalDpi xmlns:a14="http://schemas.microsoft.com/office/drawing/2010/main" val="0"/>
@@ -2684,7 +2340,7 @@
                     </pic:cNvPicPr>
                   </pic:nvPicPr>
                   <pic:blipFill>
-                    <a:blip r:embed="rId19" cstate="print">
+                    <a:blip r:embed="rId21" cstate="print">
                       <a:extLst>
                         <a:ext uri="{28A0092B-C50C-407E-A947-70E740481C1C}">
                           <a14:useLocalDpi xmlns:a14="http://schemas.microsoft.com/office/drawing/2010/main" val="0"/>
@@ -2855,54 +2511,17 @@
           <w:sz w:val="32"/>
           <w:szCs w:val="32"/>
         </w:rPr>
-        <w:lastRenderedPageBreak/>
-        <w:t>Modificación del juego (</w:t>
-      </w:r>
-      <w:proofErr w:type="spellStart"/>
-      <w:r>
+        <w:t>Modificación del juego (Game Design)</w:t>
+      </w:r>
+    </w:p>
+    <w:p>
+      <w:pPr>
+        <w:pStyle w:val="Prrafodelista"/>
         <w:rPr>
           <w:b/>
           <w:sz w:val="32"/>
           <w:szCs w:val="32"/>
         </w:rPr>
-        <w:t>Game</w:t>
-      </w:r>
-      <w:proofErr w:type="spellEnd"/>
-      <w:r>
-        <w:rPr>
-          <w:b/>
-          <w:sz w:val="32"/>
-          <w:szCs w:val="32"/>
-        </w:rPr>
-        <w:t xml:space="preserve"> </w:t>
-      </w:r>
-      <w:proofErr w:type="spellStart"/>
-      <w:r>
-        <w:rPr>
-          <w:b/>
-          <w:sz w:val="32"/>
-          <w:szCs w:val="32"/>
-        </w:rPr>
-        <w:t>Design</w:t>
-      </w:r>
-      <w:proofErr w:type="spellEnd"/>
-      <w:r>
-        <w:rPr>
-          <w:b/>
-          <w:sz w:val="32"/>
-          <w:szCs w:val="32"/>
-        </w:rPr>
-        <w:t>)</w:t>
-      </w:r>
-    </w:p>
-    <w:p>
-      <w:pPr>
-        <w:pStyle w:val="Prrafodelista"/>
-        <w:rPr>
-          <w:b/>
-          <w:sz w:val="32"/>
-          <w:szCs w:val="32"/>
-        </w:rPr>
       </w:pPr>
     </w:p>
     <w:p>
@@ -2920,42 +2539,39 @@
         </w:rPr>
         <w:t>Para poder modificar los parámetros del juego simplemente hay que ir al archivo “</w:t>
       </w:r>
-      <w:proofErr w:type="spellStart"/>
-      <w:r>
-        <w:rPr>
-          <w:sz w:val="28"/>
-          <w:szCs w:val="28"/>
-        </w:rPr>
-        <w:t>sys.h</w:t>
-      </w:r>
-      <w:proofErr w:type="spellEnd"/>
-      <w:r>
-        <w:rPr>
-          <w:sz w:val="28"/>
-          <w:szCs w:val="28"/>
-        </w:rPr>
-        <w:t>” y modificar los valores de las macros:</w:t>
-      </w:r>
-    </w:p>
-    <w:p>
-      <w:pPr>
-        <w:pStyle w:val="Prrafodelista"/>
-        <w:rPr>
-          <w:sz w:val="28"/>
-          <w:szCs w:val="28"/>
-        </w:rPr>
-      </w:pPr>
-      <w:r>
-        <w:rPr>
-          <w:noProof/>
+      <w:r>
+        <w:rPr>
+          <w:sz w:val="28"/>
+          <w:szCs w:val="28"/>
+        </w:rPr>
+        <w:t>common/config.lua</w:t>
+      </w:r>
+      <w:r>
+        <w:rPr>
+          <w:sz w:val="28"/>
+          <w:szCs w:val="28"/>
+        </w:rPr>
+        <w:t>” y modificar los valores:</w:t>
+      </w:r>
+    </w:p>
+    <w:p>
+      <w:pPr>
+        <w:pStyle w:val="Prrafodelista"/>
+        <w:rPr>
+          <w:sz w:val="28"/>
+          <w:szCs w:val="28"/>
+        </w:rPr>
+      </w:pPr>
+      <w:r>
+        <w:rPr>
           <w:sz w:val="28"/>
           <w:szCs w:val="28"/>
         </w:rPr>
         <w:drawing>
-          <wp:inline distT="0" distB="0" distL="0" distR="0" wp14:anchorId="50731F47" wp14:editId="72A1F256">
-            <wp:extent cx="5724525" cy="2743200"/>
-            <wp:effectExtent l="0" t="0" r="9525" b="0"/>
-            <wp:docPr id="22" name="Imagen 22"/>
+          <wp:inline distT="0" distB="0" distL="0" distR="0" wp14:anchorId="155B4E6C" wp14:editId="4DDF4F8F">
+            <wp:extent cx="5731510" cy="4521200"/>
+            <wp:effectExtent l="0" t="0" r="2540" b="0"/>
+            <wp:docPr id="12" name="Imagen 12"/>
             <wp:cNvGraphicFramePr>
               <a:graphicFrameLocks xmlns:a="http://schemas.openxmlformats.org/drawingml/2006/main" noChangeAspect="1"/>
             </wp:cNvGraphicFramePr>
@@ -2963,36 +2579,23 @@
               <a:graphicData uri="http://schemas.openxmlformats.org/drawingml/2006/picture">
                 <pic:pic xmlns:pic="http://schemas.openxmlformats.org/drawingml/2006/picture">
                   <pic:nvPicPr>
-                    <pic:cNvPr id="0" name="Picture 22"/>
-                    <pic:cNvPicPr>
-                      <a:picLocks noChangeAspect="1" noChangeArrowheads="1"/>
-                    </pic:cNvPicPr>
+                    <pic:cNvPr id="1" name=""/>
+                    <pic:cNvPicPr/>
                   </pic:nvPicPr>
                   <pic:blipFill>
-                    <a:blip r:embed="rId20" cstate="print">
-                      <a:extLst>
-                        <a:ext uri="{28A0092B-C50C-407E-A947-70E740481C1C}">
-                          <a14:useLocalDpi xmlns:a14="http://schemas.microsoft.com/office/drawing/2010/main" val="0"/>
-                        </a:ext>
-                      </a:extLst>
-                    </a:blip>
-                    <a:srcRect/>
+                    <a:blip r:embed="rId22"/>
                     <a:stretch>
                       <a:fillRect/>
                     </a:stretch>
                   </pic:blipFill>
-                  <pic:spPr bwMode="auto">
+                  <pic:spPr>
                     <a:xfrm>
                       <a:off x="0" y="0"/>
-                      <a:ext cx="5724525" cy="2743200"/>
+                      <a:ext cx="5731510" cy="4521200"/>
                     </a:xfrm>
                     <a:prstGeom prst="rect">
                       <a:avLst/>
                     </a:prstGeom>
-                    <a:noFill/>
-                    <a:ln>
-                      <a:noFill/>
-                    </a:ln>
                   </pic:spPr>
                 </pic:pic>
               </a:graphicData>
@@ -3047,38 +2650,353 @@
         </w:rPr>
         <w:t xml:space="preserve"> (debido a que resulte muy complicado jugarlo)</w:t>
       </w:r>
+      <w:r>
+        <w:rPr>
+          <w:sz w:val="28"/>
+          <w:szCs w:val="28"/>
+        </w:rPr>
+        <w:t xml:space="preserve"> </w:t>
+      </w:r>
+      <w:r>
+        <w:rPr>
+          <w:sz w:val="28"/>
+          <w:szCs w:val="28"/>
+        </w:rPr>
+        <w:t>la manera más fácil es modificando el “</w:t>
+      </w:r>
+      <w:r>
+        <w:rPr>
+          <w:sz w:val="28"/>
+          <w:szCs w:val="28"/>
+        </w:rPr>
+        <w:t>LVL_</w:t>
+      </w:r>
+      <w:r>
+        <w:rPr>
+          <w:sz w:val="28"/>
+          <w:szCs w:val="28"/>
+        </w:rPr>
+        <w:t>WAITTIME” de</w:t>
+      </w:r>
+      <w:r>
+        <w:rPr>
+          <w:sz w:val="28"/>
+          <w:szCs w:val="28"/>
+        </w:rPr>
+        <w:t xml:space="preserve"> </w:t>
+      </w:r>
+      <w:r>
+        <w:rPr>
+          <w:sz w:val="28"/>
+          <w:szCs w:val="28"/>
+        </w:rPr>
+        <w:t>l</w:t>
+      </w:r>
+      <w:r>
+        <w:rPr>
+          <w:sz w:val="28"/>
+          <w:szCs w:val="28"/>
+        </w:rPr>
+        <w:t>os</w:t>
+      </w:r>
+      <w:r>
+        <w:rPr>
+          <w:sz w:val="28"/>
+          <w:szCs w:val="28"/>
+        </w:rPr>
+        <w:t xml:space="preserve"> nivel (ATENCIÓN: hay que hacer modificaciones leves, cuanto mayor sea el valor, más lentos irán los proyectiles) ya que este valor hace que se actualice con menos frecuencia el nivel, con pequeños cambios y modificando también la velocidad de los enemigos (proyectiles) del nivel y del boss correspondiente, se puede ajustar la dificultad. También hay otros parámetros que pueden ajustar la dificultad como el “</w:t>
+      </w:r>
+      <w:r>
+        <w:rPr>
+          <w:sz w:val="28"/>
+          <w:szCs w:val="28"/>
+        </w:rPr>
+        <w:t>BSS_</w:t>
+      </w:r>
+      <w:r>
+        <w:rPr>
+          <w:sz w:val="28"/>
+          <w:szCs w:val="28"/>
+        </w:rPr>
+        <w:t>ROUNDWAIT” del Boss, entre otros.</w:t>
+      </w:r>
+    </w:p>
+    <w:p>
+      <w:pPr>
+        <w:pStyle w:val="Prrafodelista"/>
+        <w:rPr>
+          <w:sz w:val="28"/>
+          <w:szCs w:val="28"/>
+        </w:rPr>
+      </w:pPr>
+      <w:r>
+        <w:rPr>
+          <w:sz w:val="28"/>
+          <w:szCs w:val="28"/>
+        </w:rPr>
+        <w:t xml:space="preserve">BSS_BEHAVIOUR: Básicamente define un árbol de comportamientos para el boss, es una lista de </w:t>
+      </w:r>
+      <w:r>
+        <w:rPr>
+          <w:sz w:val="28"/>
+          <w:szCs w:val="28"/>
+        </w:rPr>
+        <w:t>estado</w:t>
+      </w:r>
+      <w:r>
+        <w:rPr>
+          <w:sz w:val="28"/>
+          <w:szCs w:val="28"/>
+        </w:rPr>
+        <w:t xml:space="preserve">s, los </w:t>
+      </w:r>
+      <w:r>
+        <w:rPr>
+          <w:sz w:val="28"/>
+          <w:szCs w:val="28"/>
+        </w:rPr>
+        <w:t>estado</w:t>
+      </w:r>
+      <w:r>
+        <w:rPr>
+          <w:sz w:val="28"/>
+          <w:szCs w:val="28"/>
+        </w:rPr>
+        <w:t xml:space="preserve">s son una lista de comportamientos que a su vez los comportamientos son una lista de </w:t>
+      </w:r>
+      <w:r>
+        <w:rPr>
+          <w:sz w:val="28"/>
+          <w:szCs w:val="28"/>
+        </w:rPr>
+        <w:lastRenderedPageBreak/>
+        <w:t>strings, donde el primer string indica el estado concreto y el resto de strings son los parámetros de incialización de ese comportamiento (sino hay entonces se inicializa por defecto). Los estados definidos están en el archivo “BehaviourTree.h”</w:t>
+      </w:r>
+    </w:p>
+    <w:p>
+      <w:pPr>
+        <w:pStyle w:val="Prrafodelista"/>
+        <w:rPr>
+          <w:sz w:val="28"/>
+          <w:szCs w:val="28"/>
+        </w:rPr>
+      </w:pPr>
+      <w:r>
+        <w:rPr>
+          <w:sz w:val="28"/>
+          <w:szCs w:val="28"/>
+        </w:rPr>
+        <w:drawing>
+          <wp:inline distT="0" distB="0" distL="0" distR="0" wp14:anchorId="762742EC" wp14:editId="778D37F1">
+            <wp:extent cx="5731510" cy="5240020"/>
+            <wp:effectExtent l="0" t="0" r="2540" b="0"/>
+            <wp:docPr id="13" name="Imagen 13"/>
+            <wp:cNvGraphicFramePr>
+              <a:graphicFrameLocks xmlns:a="http://schemas.openxmlformats.org/drawingml/2006/main" noChangeAspect="1"/>
+            </wp:cNvGraphicFramePr>
+            <a:graphic xmlns:a="http://schemas.openxmlformats.org/drawingml/2006/main">
+              <a:graphicData uri="http://schemas.openxmlformats.org/drawingml/2006/picture">
+                <pic:pic xmlns:pic="http://schemas.openxmlformats.org/drawingml/2006/picture">
+                  <pic:nvPicPr>
+                    <pic:cNvPr id="1" name=""/>
+                    <pic:cNvPicPr/>
+                  </pic:nvPicPr>
+                  <pic:blipFill>
+                    <a:blip r:embed="rId23"/>
+                    <a:stretch>
+                      <a:fillRect/>
+                    </a:stretch>
+                  </pic:blipFill>
+                  <pic:spPr>
+                    <a:xfrm>
+                      <a:off x="0" y="0"/>
+                      <a:ext cx="5731510" cy="5240020"/>
+                    </a:xfrm>
+                    <a:prstGeom prst="rect">
+                      <a:avLst/>
+                    </a:prstGeom>
+                  </pic:spPr>
+                </pic:pic>
+              </a:graphicData>
+            </a:graphic>
+          </wp:inline>
+        </w:drawing>
+      </w:r>
+    </w:p>
+    <w:p>
+      <w:pPr>
+        <w:pStyle w:val="Prrafodelista"/>
+        <w:rPr>
+          <w:sz w:val="28"/>
+          <w:szCs w:val="28"/>
+        </w:rPr>
+      </w:pPr>
+      <w:r>
+        <w:rPr>
+          <w:sz w:val="28"/>
+          <w:szCs w:val="28"/>
+        </w:rPr>
+        <w:t>Del 0 al 3 son comportamientos básicos de estructuración (no se recomienda modificarlos</w:t>
+      </w:r>
+    </w:p>
+    <w:p>
+      <w:pPr>
+        <w:pStyle w:val="Prrafodelista"/>
+        <w:rPr>
+          <w:sz w:val="28"/>
+          <w:szCs w:val="28"/>
+        </w:rPr>
+      </w:pPr>
+      <w:r>
+        <w:rPr>
+          <w:sz w:val="28"/>
+          <w:szCs w:val="28"/>
+        </w:rPr>
+        <w:lastRenderedPageBreak/>
+        <w:drawing>
+          <wp:inline distT="0" distB="0" distL="0" distR="0" wp14:anchorId="7459D99A" wp14:editId="46B35638">
+            <wp:extent cx="5731510" cy="6675120"/>
+            <wp:effectExtent l="0" t="0" r="2540" b="0"/>
+            <wp:docPr id="14" name="Imagen 14"/>
+            <wp:cNvGraphicFramePr>
+              <a:graphicFrameLocks xmlns:a="http://schemas.openxmlformats.org/drawingml/2006/main" noChangeAspect="1"/>
+            </wp:cNvGraphicFramePr>
+            <a:graphic xmlns:a="http://schemas.openxmlformats.org/drawingml/2006/main">
+              <a:graphicData uri="http://schemas.openxmlformats.org/drawingml/2006/picture">
+                <pic:pic xmlns:pic="http://schemas.openxmlformats.org/drawingml/2006/picture">
+                  <pic:nvPicPr>
+                    <pic:cNvPr id="1" name=""/>
+                    <pic:cNvPicPr/>
+                  </pic:nvPicPr>
+                  <pic:blipFill>
+                    <a:blip r:embed="rId24"/>
+                    <a:stretch>
+                      <a:fillRect/>
+                    </a:stretch>
+                  </pic:blipFill>
+                  <pic:spPr>
+                    <a:xfrm>
+                      <a:off x="0" y="0"/>
+                      <a:ext cx="5731510" cy="6675120"/>
+                    </a:xfrm>
+                    <a:prstGeom prst="rect">
+                      <a:avLst/>
+                    </a:prstGeom>
+                  </pic:spPr>
+                </pic:pic>
+              </a:graphicData>
+            </a:graphic>
+          </wp:inline>
+        </w:drawing>
+      </w:r>
+    </w:p>
+    <w:p>
+      <w:pPr>
+        <w:pStyle w:val="Prrafodelista"/>
+        <w:rPr>
+          <w:sz w:val="28"/>
+          <w:szCs w:val="28"/>
+        </w:rPr>
+      </w:pPr>
+      <w:r>
+        <w:rPr>
+          <w:sz w:val="28"/>
+          <w:szCs w:val="28"/>
+        </w:rPr>
+        <w:t>A partir del 4 son comportamientos definidos por el usuario (se puede ver el funcionamiento en “BehaviourTree.cpp”</w:t>
+      </w:r>
+    </w:p>
+    <w:p>
+      <w:pPr>
+        <w:pStyle w:val="Prrafodelista"/>
+        <w:rPr>
+          <w:sz w:val="28"/>
+          <w:szCs w:val="28"/>
+        </w:rPr>
+      </w:pPr>
+      <w:r>
+        <w:rPr>
+          <w:sz w:val="28"/>
+          <w:szCs w:val="28"/>
+        </w:rPr>
+        <w:t xml:space="preserve">Si se quiere añadir un estado nuevo simplemente sería añadirlo en el “BehaviourTree.h”, implementarlo en el “BehaviourTree.cpp” </w:t>
+      </w:r>
+      <w:r>
+        <w:rPr>
+          <w:sz w:val="28"/>
+          <w:szCs w:val="28"/>
+        </w:rPr>
+        <w:t>e ir a la función “bindBehaviour” que se encuentra en “BehaviourTree.h” y añadirle un comportamiento posible más:</w:t>
+      </w:r>
+    </w:p>
+    <w:p>
+      <w:pPr>
+        <w:pStyle w:val="Prrafodelista"/>
+        <w:rPr>
+          <w:sz w:val="28"/>
+          <w:szCs w:val="28"/>
+        </w:rPr>
+      </w:pPr>
+      <w:r>
+        <w:rPr>
+          <w:sz w:val="28"/>
+          <w:szCs w:val="28"/>
+        </w:rPr>
+        <w:lastRenderedPageBreak/>
+        <w:drawing>
+          <wp:inline distT="0" distB="0" distL="0" distR="0" wp14:anchorId="1FACE2FB" wp14:editId="602F099A">
+            <wp:extent cx="5731510" cy="4102100"/>
+            <wp:effectExtent l="0" t="0" r="2540" b="0"/>
+            <wp:docPr id="23" name="Imagen 23"/>
+            <wp:cNvGraphicFramePr>
+              <a:graphicFrameLocks xmlns:a="http://schemas.openxmlformats.org/drawingml/2006/main" noChangeAspect="1"/>
+            </wp:cNvGraphicFramePr>
+            <a:graphic xmlns:a="http://schemas.openxmlformats.org/drawingml/2006/main">
+              <a:graphicData uri="http://schemas.openxmlformats.org/drawingml/2006/picture">
+                <pic:pic xmlns:pic="http://schemas.openxmlformats.org/drawingml/2006/picture">
+                  <pic:nvPicPr>
+                    <pic:cNvPr id="1" name=""/>
+                    <pic:cNvPicPr/>
+                  </pic:nvPicPr>
+                  <pic:blipFill>
+                    <a:blip r:embed="rId25"/>
+                    <a:stretch>
+                      <a:fillRect/>
+                    </a:stretch>
+                  </pic:blipFill>
+                  <pic:spPr>
+                    <a:xfrm>
+                      <a:off x="0" y="0"/>
+                      <a:ext cx="5731510" cy="4102100"/>
+                    </a:xfrm>
+                    <a:prstGeom prst="rect">
+                      <a:avLst/>
+                    </a:prstGeom>
+                  </pic:spPr>
+                </pic:pic>
+              </a:graphicData>
+            </a:graphic>
+          </wp:inline>
+        </w:drawing>
+      </w:r>
+    </w:p>
+    <w:p>
+      <w:pPr>
+        <w:pStyle w:val="Prrafodelista"/>
+        <w:rPr>
+          <w:sz w:val="28"/>
+          <w:szCs w:val="28"/>
+        </w:rPr>
+      </w:pPr>
+      <w:r>
+        <w:rPr>
+          <w:sz w:val="28"/>
+          <w:szCs w:val="28"/>
+        </w:rPr>
+        <w:t>Un ejemplo de comportamiento sin parámetros sería el que tiene id = 8, mientras que uno con parámetros sería el de id = 7.</w:t>
+      </w:r>
       <w:bookmarkStart w:id="0" w:name="_GoBack"/>
       <w:bookmarkEnd w:id="0"/>
-      <w:r>
-        <w:rPr>
-          <w:sz w:val="28"/>
-          <w:szCs w:val="28"/>
-        </w:rPr>
-        <w:t xml:space="preserve"> </w:t>
-      </w:r>
-      <w:r>
-        <w:rPr>
-          <w:sz w:val="28"/>
-          <w:szCs w:val="28"/>
-        </w:rPr>
-        <w:t xml:space="preserve">la manera más fácil es modificando el “WAITTIME” del nivel (ATENCIÓN: hay que hacer modificaciones leves, cuanto mayor sea el valor, más lentos irán los proyectiles) ya que este valor hace que se actualice con menos frecuencia el nivel, con pequeños cambios y modificando también la velocidad de los enemigos (proyectiles) del nivel y del </w:t>
-      </w:r>
-      <w:proofErr w:type="spellStart"/>
-      <w:r>
-        <w:rPr>
-          <w:sz w:val="28"/>
-          <w:szCs w:val="28"/>
-        </w:rPr>
-        <w:t>boss</w:t>
-      </w:r>
-      <w:proofErr w:type="spellEnd"/>
-      <w:r>
-        <w:rPr>
-          <w:sz w:val="28"/>
-          <w:szCs w:val="28"/>
-        </w:rPr>
-        <w:t xml:space="preserve"> correspondiente, se puede ajustar la dificultad. También hay otros parámetros que pueden ajustar la dificultad como el “ROUNDWAIT” del Boss, entre otros.</w:t>
-      </w:r>
     </w:p>
     <w:sectPr>
       <w:pgSz w:w="11906" w:h="16838"/>
@@ -3587,7 +3505,7 @@
       </w:pPr>
     </w:pPrDefault>
   </w:docDefaults>
-  <w:latentStyles w:defLockedState="0" w:defUIPriority="99" w:defSemiHidden="0" w:defUnhideWhenUsed="0" w:defQFormat="0" w:count="375">
+  <w:latentStyles w:defLockedState="0" w:defUIPriority="99" w:defSemiHidden="0" w:defUnhideWhenUsed="0" w:defQFormat="0" w:count="376">
     <w:lsdException w:name="Normal" w:uiPriority="0" w:qFormat="1"/>
     <w:lsdException w:name="heading 1" w:uiPriority="9" w:qFormat="1"/>
     <w:lsdException w:name="heading 2" w:semiHidden="1" w:uiPriority="9" w:unhideWhenUsed="1" w:qFormat="1"/>
@@ -3693,7 +3611,6 @@
     <w:lsdException w:name="HTML Sample" w:semiHidden="1" w:unhideWhenUsed="1"/>
     <w:lsdException w:name="HTML Typewriter" w:semiHidden="1" w:unhideWhenUsed="1"/>
     <w:lsdException w:name="HTML Variable" w:semiHidden="1" w:unhideWhenUsed="1"/>
-    <w:lsdException w:name="Normal Table" w:semiHidden="1" w:unhideWhenUsed="1"/>
     <w:lsdException w:name="annotation subject" w:semiHidden="1" w:unhideWhenUsed="1"/>
     <w:lsdException w:name="No List" w:semiHidden="1" w:unhideWhenUsed="1"/>
     <w:lsdException w:name="Outline List 1" w:semiHidden="1" w:unhideWhenUsed="1"/>
@@ -3740,10 +3657,8 @@
     <w:lsdException w:name="Table Subtle 2" w:semiHidden="1" w:unhideWhenUsed="1"/>
     <w:lsdException w:name="Table Web 1" w:semiHidden="1" w:unhideWhenUsed="1"/>
     <w:lsdException w:name="Table Web 2" w:semiHidden="1" w:unhideWhenUsed="1"/>
-    <w:lsdException w:name="Table Web 3" w:semiHidden="1" w:unhideWhenUsed="1"/>
     <w:lsdException w:name="Balloon Text" w:semiHidden="1" w:unhideWhenUsed="1"/>
     <w:lsdException w:name="Table Grid" w:uiPriority="39"/>
-    <w:lsdException w:name="Table Theme" w:semiHidden="1" w:unhideWhenUsed="1"/>
     <w:lsdException w:name="Placeholder Text" w:semiHidden="1"/>
     <w:lsdException w:name="No Spacing" w:uiPriority="1" w:qFormat="1"/>
     <w:lsdException w:name="Light Shading" w:uiPriority="60"/>
@@ -3963,6 +3878,7 @@
     <w:lsdException w:name="Smart Hyperlink" w:semiHidden="1" w:unhideWhenUsed="1"/>
     <w:lsdException w:name="Hashtag" w:semiHidden="1" w:unhideWhenUsed="1"/>
     <w:lsdException w:name="Unresolved Mention" w:semiHidden="1" w:unhideWhenUsed="1"/>
+    <w:lsdException w:name="Smart Link" w:semiHidden="1" w:unhideWhenUsed="1"/>
   </w:latentStyles>
   <w:style w:type="paragraph" w:default="1" w:styleId="Normal">
     <w:name w:val="Normal"/>

</xml_diff>